<commit_message>
GfG Kadane s Algo
</commit_message>
<xml_diff>
--- a/GfG_DSA.docx
+++ b/GfG_DSA.docx
@@ -326,8 +326,9 @@
           <w:spacing w:val="2"/>
           <w:shd w:val="clear" w:color="auto" w:fill="FFFFFF"/>
         </w:rPr>
-        <w:t xml:space="preserve"> </w:t>
-      </w:r>
+        <w:t xml:space="preserve"> LCM = </w:t>
+      </w:r>
+      <w:proofErr w:type="spellStart"/>
       <w:r>
         <w:rPr>
           <w:rFonts w:ascii="Consolas" w:hAnsi="Consolas"/>
@@ -335,8 +336,9 @@
           <w:spacing w:val="2"/>
           <w:shd w:val="clear" w:color="auto" w:fill="FFFFFF"/>
         </w:rPr>
-        <w:t>LCM</w:t>
-      </w:r>
+        <w:t>arr</w:t>
+      </w:r>
+      <w:proofErr w:type="spellEnd"/>
       <w:r>
         <w:rPr>
           <w:rFonts w:ascii="Consolas" w:hAnsi="Consolas"/>
@@ -344,9 +346,22 @@
           <w:spacing w:val="2"/>
           <w:shd w:val="clear" w:color="auto" w:fill="FFFFFF"/>
         </w:rPr>
-        <w:t xml:space="preserve"> = </w:t>
-      </w:r>
-      <w:proofErr w:type="spellStart"/>
+        <w:t>[0];</w:t>
+      </w:r>
+    </w:p>
+    <w:p>
+      <w:pPr>
+        <w:rPr>
+          <w:rFonts w:ascii="Consolas" w:eastAsia="Times New Roman" w:hAnsi="Consolas" w:cs="Times New Roman"/>
+          <w:b/>
+          <w:bCs/>
+          <w:color w:val="40424E"/>
+          <w:spacing w:val="2"/>
+          <w:sz w:val="28"/>
+          <w:szCs w:val="28"/>
+          <w:lang w:eastAsia="en-IN"/>
+        </w:rPr>
+      </w:pPr>
       <w:r>
         <w:rPr>
           <w:rFonts w:ascii="Consolas" w:hAnsi="Consolas"/>
@@ -354,565 +369,532 @@
           <w:spacing w:val="2"/>
           <w:shd w:val="clear" w:color="auto" w:fill="FFFFFF"/>
         </w:rPr>
+        <w:tab/>
+      </w:r>
+      <w:r>
+        <w:rPr>
+          <w:rFonts w:ascii="Courier New" w:eastAsia="Times New Roman" w:hAnsi="Courier New" w:cs="Courier New"/>
+          <w:b/>
+          <w:bCs/>
+          <w:color w:val="40424E"/>
+          <w:spacing w:val="2"/>
+          <w:sz w:val="24"/>
+          <w:szCs w:val="24"/>
+          <w:lang w:eastAsia="en-IN"/>
+        </w:rPr>
+        <w:t>for</w:t>
+      </w:r>
+      <w:r>
+        <w:rPr>
+          <w:rFonts w:ascii="Consolas" w:eastAsia="Times New Roman" w:hAnsi="Consolas" w:cs="Times New Roman"/>
+          <w:b/>
+          <w:bCs/>
+          <w:color w:val="40424E"/>
+          <w:spacing w:val="2"/>
+          <w:sz w:val="28"/>
+          <w:szCs w:val="28"/>
+          <w:lang w:eastAsia="en-IN"/>
+        </w:rPr>
+        <w:t xml:space="preserve"> </w:t>
+      </w:r>
+      <w:r>
+        <w:rPr>
+          <w:rFonts w:ascii="Courier New" w:eastAsia="Times New Roman" w:hAnsi="Courier New" w:cs="Courier New"/>
+          <w:b/>
+          <w:bCs/>
+          <w:color w:val="40424E"/>
+          <w:spacing w:val="2"/>
+          <w:sz w:val="24"/>
+          <w:szCs w:val="24"/>
+          <w:lang w:eastAsia="en-IN"/>
+        </w:rPr>
+        <w:t>(int</w:t>
+      </w:r>
+      <w:r>
+        <w:rPr>
+          <w:rFonts w:ascii="Consolas" w:eastAsia="Times New Roman" w:hAnsi="Consolas" w:cs="Times New Roman"/>
+          <w:b/>
+          <w:bCs/>
+          <w:color w:val="40424E"/>
+          <w:spacing w:val="2"/>
+          <w:sz w:val="28"/>
+          <w:szCs w:val="28"/>
+          <w:lang w:eastAsia="en-IN"/>
+        </w:rPr>
+        <w:t xml:space="preserve"> </w:t>
+      </w:r>
+      <w:proofErr w:type="spellStart"/>
+      <w:r>
+        <w:rPr>
+          <w:rFonts w:ascii="Courier New" w:eastAsia="Times New Roman" w:hAnsi="Courier New" w:cs="Courier New"/>
+          <w:b/>
+          <w:bCs/>
+          <w:color w:val="40424E"/>
+          <w:spacing w:val="2"/>
+          <w:sz w:val="24"/>
+          <w:szCs w:val="24"/>
+          <w:lang w:eastAsia="en-IN"/>
+        </w:rPr>
+        <w:t>i</w:t>
+      </w:r>
+      <w:proofErr w:type="spellEnd"/>
+      <w:r>
+        <w:rPr>
+          <w:rFonts w:ascii="Courier New" w:eastAsia="Times New Roman" w:hAnsi="Courier New" w:cs="Courier New"/>
+          <w:b/>
+          <w:bCs/>
+          <w:color w:val="40424E"/>
+          <w:spacing w:val="2"/>
+          <w:sz w:val="24"/>
+          <w:szCs w:val="24"/>
+          <w:lang w:eastAsia="en-IN"/>
+        </w:rPr>
+        <w:t xml:space="preserve"> = 1; </w:t>
+      </w:r>
+      <w:proofErr w:type="spellStart"/>
+      <w:r>
+        <w:rPr>
+          <w:rFonts w:ascii="Courier New" w:eastAsia="Times New Roman" w:hAnsi="Courier New" w:cs="Courier New"/>
+          <w:b/>
+          <w:bCs/>
+          <w:color w:val="40424E"/>
+          <w:spacing w:val="2"/>
+          <w:sz w:val="24"/>
+          <w:szCs w:val="24"/>
+          <w:lang w:eastAsia="en-IN"/>
+        </w:rPr>
+        <w:t>i</w:t>
+      </w:r>
+      <w:proofErr w:type="spellEnd"/>
+      <w:r>
+        <w:rPr>
+          <w:rFonts w:ascii="Courier New" w:eastAsia="Times New Roman" w:hAnsi="Courier New" w:cs="Courier New"/>
+          <w:b/>
+          <w:bCs/>
+          <w:color w:val="40424E"/>
+          <w:spacing w:val="2"/>
+          <w:sz w:val="24"/>
+          <w:szCs w:val="24"/>
+          <w:lang w:eastAsia="en-IN"/>
+        </w:rPr>
+        <w:t xml:space="preserve"> &lt; n; </w:t>
+      </w:r>
+      <w:proofErr w:type="spellStart"/>
+      <w:r>
+        <w:rPr>
+          <w:rFonts w:ascii="Courier New" w:eastAsia="Times New Roman" w:hAnsi="Courier New" w:cs="Courier New"/>
+          <w:b/>
+          <w:bCs/>
+          <w:color w:val="40424E"/>
+          <w:spacing w:val="2"/>
+          <w:sz w:val="24"/>
+          <w:szCs w:val="24"/>
+          <w:lang w:eastAsia="en-IN"/>
+        </w:rPr>
+        <w:t>i</w:t>
+      </w:r>
+      <w:proofErr w:type="spellEnd"/>
+      <w:r>
+        <w:rPr>
+          <w:rFonts w:ascii="Courier New" w:eastAsia="Times New Roman" w:hAnsi="Courier New" w:cs="Courier New"/>
+          <w:b/>
+          <w:bCs/>
+          <w:color w:val="40424E"/>
+          <w:spacing w:val="2"/>
+          <w:sz w:val="24"/>
+          <w:szCs w:val="24"/>
+          <w:lang w:eastAsia="en-IN"/>
+        </w:rPr>
+        <w:t>++)</w:t>
+      </w:r>
+    </w:p>
+    <w:p>
+      <w:pPr>
+        <w:spacing w:after="0" w:line="240" w:lineRule="auto"/>
+        <w:rPr>
+          <w:rFonts w:ascii="Consolas" w:eastAsia="Times New Roman" w:hAnsi="Consolas" w:cs="Times New Roman"/>
+          <w:b/>
+          <w:bCs/>
+          <w:color w:val="40424E"/>
+          <w:spacing w:val="2"/>
+          <w:sz w:val="28"/>
+          <w:szCs w:val="28"/>
+          <w:lang w:eastAsia="en-IN"/>
+        </w:rPr>
+      </w:pPr>
+      <w:r>
+        <w:rPr>
+          <w:rFonts w:ascii="Courier New" w:eastAsia="Times New Roman" w:hAnsi="Courier New" w:cs="Courier New"/>
+          <w:b/>
+          <w:bCs/>
+          <w:color w:val="40424E"/>
+          <w:spacing w:val="2"/>
+          <w:sz w:val="24"/>
+          <w:szCs w:val="24"/>
+          <w:lang w:eastAsia="en-IN"/>
+        </w:rPr>
+        <w:t>        </w:t>
+      </w:r>
+      <w:r>
+        <w:rPr>
+          <w:rFonts w:ascii="Courier New" w:eastAsia="Times New Roman" w:hAnsi="Courier New" w:cs="Courier New"/>
+          <w:b/>
+          <w:bCs/>
+          <w:color w:val="40424E"/>
+          <w:spacing w:val="2"/>
+          <w:sz w:val="24"/>
+          <w:szCs w:val="24"/>
+          <w:lang w:eastAsia="en-IN"/>
+        </w:rPr>
+        <w:t>LCM</w:t>
+      </w:r>
+      <w:r>
+        <w:rPr>
+          <w:rFonts w:ascii="Courier New" w:eastAsia="Times New Roman" w:hAnsi="Courier New" w:cs="Courier New"/>
+          <w:b/>
+          <w:bCs/>
+          <w:color w:val="40424E"/>
+          <w:spacing w:val="2"/>
+          <w:sz w:val="24"/>
+          <w:szCs w:val="24"/>
+          <w:lang w:eastAsia="en-IN"/>
+        </w:rPr>
+        <w:t xml:space="preserve"> = (</w:t>
+      </w:r>
+      <w:r>
+        <w:rPr>
+          <w:rFonts w:ascii="Courier New" w:eastAsia="Times New Roman" w:hAnsi="Courier New" w:cs="Courier New"/>
+          <w:b/>
+          <w:bCs/>
+          <w:color w:val="40424E"/>
+          <w:spacing w:val="2"/>
+          <w:sz w:val="24"/>
+          <w:szCs w:val="24"/>
+          <w:lang w:eastAsia="en-IN"/>
+        </w:rPr>
+        <w:t>LCM</w:t>
+      </w:r>
+      <w:r>
+        <w:rPr>
+          <w:rFonts w:ascii="Courier New" w:eastAsia="Times New Roman" w:hAnsi="Courier New" w:cs="Courier New"/>
+          <w:b/>
+          <w:bCs/>
+          <w:color w:val="40424E"/>
+          <w:spacing w:val="2"/>
+          <w:sz w:val="24"/>
+          <w:szCs w:val="24"/>
+          <w:lang w:eastAsia="en-IN"/>
+        </w:rPr>
+        <w:t xml:space="preserve"> * </w:t>
+      </w:r>
+      <w:proofErr w:type="spellStart"/>
+      <w:r>
+        <w:rPr>
+          <w:rFonts w:ascii="Courier New" w:eastAsia="Times New Roman" w:hAnsi="Courier New" w:cs="Courier New"/>
+          <w:b/>
+          <w:bCs/>
+          <w:color w:val="40424E"/>
+          <w:spacing w:val="2"/>
+          <w:sz w:val="24"/>
+          <w:szCs w:val="24"/>
+          <w:lang w:eastAsia="en-IN"/>
+        </w:rPr>
         <w:t>arr</w:t>
       </w:r>
       <w:proofErr w:type="spellEnd"/>
       <w:r>
+        <w:rPr>
+          <w:rFonts w:ascii="Courier New" w:eastAsia="Times New Roman" w:hAnsi="Courier New" w:cs="Courier New"/>
+          <w:b/>
+          <w:bCs/>
+          <w:color w:val="40424E"/>
+          <w:spacing w:val="2"/>
+          <w:sz w:val="24"/>
+          <w:szCs w:val="24"/>
+          <w:lang w:eastAsia="en-IN"/>
+        </w:rPr>
+        <w:t>[</w:t>
+      </w:r>
+      <w:proofErr w:type="spellStart"/>
+      <w:r>
+        <w:rPr>
+          <w:rFonts w:ascii="Courier New" w:eastAsia="Times New Roman" w:hAnsi="Courier New" w:cs="Courier New"/>
+          <w:b/>
+          <w:bCs/>
+          <w:color w:val="40424E"/>
+          <w:spacing w:val="2"/>
+          <w:sz w:val="24"/>
+          <w:szCs w:val="24"/>
+          <w:lang w:eastAsia="en-IN"/>
+        </w:rPr>
+        <w:t>i</w:t>
+      </w:r>
+      <w:proofErr w:type="spellEnd"/>
+      <w:r>
+        <w:rPr>
+          <w:rFonts w:ascii="Courier New" w:eastAsia="Times New Roman" w:hAnsi="Courier New" w:cs="Courier New"/>
+          <w:b/>
+          <w:bCs/>
+          <w:color w:val="40424E"/>
+          <w:spacing w:val="2"/>
+          <w:sz w:val="24"/>
+          <w:szCs w:val="24"/>
+          <w:lang w:eastAsia="en-IN"/>
+        </w:rPr>
+        <w:t>]</w:t>
+      </w:r>
+      <w:r>
+        <w:rPr>
+          <w:rFonts w:ascii="Courier New" w:eastAsia="Times New Roman" w:hAnsi="Courier New" w:cs="Courier New"/>
+          <w:b/>
+          <w:bCs/>
+          <w:color w:val="40424E"/>
+          <w:spacing w:val="2"/>
+          <w:sz w:val="24"/>
+          <w:szCs w:val="24"/>
+          <w:lang w:eastAsia="en-IN"/>
+        </w:rPr>
+        <w:t>) /</w:t>
+      </w:r>
+      <w:r>
+        <w:rPr>
+          <w:rFonts w:ascii="Consolas" w:eastAsia="Times New Roman" w:hAnsi="Consolas" w:cs="Times New Roman"/>
+          <w:b/>
+          <w:bCs/>
+          <w:color w:val="40424E"/>
+          <w:spacing w:val="2"/>
+          <w:sz w:val="28"/>
+          <w:szCs w:val="28"/>
+          <w:lang w:eastAsia="en-IN"/>
+        </w:rPr>
+        <w:t xml:space="preserve"> </w:t>
+      </w:r>
+      <w:proofErr w:type="spellStart"/>
+      <w:r>
+        <w:rPr>
+          <w:rFonts w:ascii="Courier New" w:eastAsia="Times New Roman" w:hAnsi="Courier New" w:cs="Courier New"/>
+          <w:b/>
+          <w:bCs/>
+          <w:color w:val="40424E"/>
+          <w:spacing w:val="2"/>
+          <w:sz w:val="24"/>
+          <w:szCs w:val="24"/>
+          <w:lang w:eastAsia="en-IN"/>
+        </w:rPr>
+        <w:t>gcd</w:t>
+      </w:r>
+      <w:proofErr w:type="spellEnd"/>
+      <w:r>
+        <w:rPr>
+          <w:rFonts w:ascii="Courier New" w:eastAsia="Times New Roman" w:hAnsi="Courier New" w:cs="Courier New"/>
+          <w:b/>
+          <w:bCs/>
+          <w:color w:val="40424E"/>
+          <w:spacing w:val="2"/>
+          <w:sz w:val="24"/>
+          <w:szCs w:val="24"/>
+          <w:lang w:eastAsia="en-IN"/>
+        </w:rPr>
+        <w:t>(</w:t>
+      </w:r>
+      <w:r>
+        <w:rPr>
+          <w:rFonts w:ascii="Courier New" w:eastAsia="Times New Roman" w:hAnsi="Courier New" w:cs="Courier New"/>
+          <w:b/>
+          <w:bCs/>
+          <w:color w:val="40424E"/>
+          <w:spacing w:val="2"/>
+          <w:sz w:val="24"/>
+          <w:szCs w:val="24"/>
+          <w:lang w:eastAsia="en-IN"/>
+        </w:rPr>
+        <w:t xml:space="preserve">LCM, </w:t>
+      </w:r>
+      <w:proofErr w:type="spellStart"/>
+      <w:r>
+        <w:rPr>
+          <w:rFonts w:ascii="Courier New" w:eastAsia="Times New Roman" w:hAnsi="Courier New" w:cs="Courier New"/>
+          <w:b/>
+          <w:bCs/>
+          <w:color w:val="40424E"/>
+          <w:spacing w:val="2"/>
+          <w:sz w:val="24"/>
+          <w:szCs w:val="24"/>
+          <w:lang w:eastAsia="en-IN"/>
+        </w:rPr>
+        <w:t>arr</w:t>
+      </w:r>
+      <w:proofErr w:type="spellEnd"/>
+      <w:r>
+        <w:rPr>
+          <w:rFonts w:ascii="Courier New" w:eastAsia="Times New Roman" w:hAnsi="Courier New" w:cs="Courier New"/>
+          <w:b/>
+          <w:bCs/>
+          <w:color w:val="40424E"/>
+          <w:spacing w:val="2"/>
+          <w:sz w:val="24"/>
+          <w:szCs w:val="24"/>
+          <w:lang w:eastAsia="en-IN"/>
+        </w:rPr>
+        <w:t>[</w:t>
+      </w:r>
+      <w:proofErr w:type="spellStart"/>
+      <w:r>
+        <w:rPr>
+          <w:rFonts w:ascii="Courier New" w:eastAsia="Times New Roman" w:hAnsi="Courier New" w:cs="Courier New"/>
+          <w:b/>
+          <w:bCs/>
+          <w:color w:val="40424E"/>
+          <w:spacing w:val="2"/>
+          <w:sz w:val="24"/>
+          <w:szCs w:val="24"/>
+          <w:lang w:eastAsia="en-IN"/>
+        </w:rPr>
+        <w:t>i</w:t>
+      </w:r>
+      <w:proofErr w:type="spellEnd"/>
+      <w:r>
+        <w:rPr>
+          <w:rFonts w:ascii="Courier New" w:eastAsia="Times New Roman" w:hAnsi="Courier New" w:cs="Courier New"/>
+          <w:b/>
+          <w:bCs/>
+          <w:color w:val="40424E"/>
+          <w:spacing w:val="2"/>
+          <w:sz w:val="24"/>
+          <w:szCs w:val="24"/>
+          <w:lang w:eastAsia="en-IN"/>
+        </w:rPr>
+        <w:t>]</w:t>
+      </w:r>
+      <w:r>
+        <w:rPr>
+          <w:rFonts w:ascii="Courier New" w:eastAsia="Times New Roman" w:hAnsi="Courier New" w:cs="Courier New"/>
+          <w:b/>
+          <w:bCs/>
+          <w:color w:val="40424E"/>
+          <w:spacing w:val="2"/>
+          <w:sz w:val="24"/>
+          <w:szCs w:val="24"/>
+          <w:lang w:eastAsia="en-IN"/>
+        </w:rPr>
+        <w:t>);</w:t>
+      </w:r>
+    </w:p>
+    <w:p>
+      <w:pPr>
+        <w:spacing w:after="0" w:line="240" w:lineRule="auto"/>
+        <w:rPr>
+          <w:rFonts w:ascii="Consolas" w:eastAsia="Times New Roman" w:hAnsi="Consolas" w:cs="Times New Roman"/>
+          <w:b/>
+          <w:bCs/>
+          <w:color w:val="40424E"/>
+          <w:spacing w:val="2"/>
+          <w:sz w:val="28"/>
+          <w:szCs w:val="28"/>
+          <w:lang w:eastAsia="en-IN"/>
+        </w:rPr>
+      </w:pPr>
+      <w:r>
+        <w:rPr>
+          <w:rFonts w:ascii="Consolas" w:eastAsia="Times New Roman" w:hAnsi="Consolas" w:cs="Times New Roman"/>
+          <w:b/>
+          <w:bCs/>
+          <w:color w:val="40424E"/>
+          <w:spacing w:val="2"/>
+          <w:sz w:val="28"/>
+          <w:szCs w:val="28"/>
+          <w:lang w:eastAsia="en-IN"/>
+        </w:rPr>
+        <w:t> </w:t>
+      </w:r>
+    </w:p>
+    <w:p>
+      <w:pPr>
+        <w:spacing w:after="0" w:line="240" w:lineRule="auto"/>
+        <w:rPr>
+          <w:rFonts w:ascii="Consolas" w:eastAsia="Times New Roman" w:hAnsi="Consolas" w:cs="Times New Roman"/>
+          <w:b/>
+          <w:bCs/>
+          <w:color w:val="40424E"/>
+          <w:spacing w:val="2"/>
+          <w:sz w:val="28"/>
+          <w:szCs w:val="28"/>
+          <w:lang w:eastAsia="en-IN"/>
+        </w:rPr>
+      </w:pPr>
+      <w:r>
+        <w:rPr>
+          <w:rFonts w:ascii="Courier New" w:eastAsia="Times New Roman" w:hAnsi="Courier New" w:cs="Courier New"/>
+          <w:b/>
+          <w:bCs/>
+          <w:color w:val="40424E"/>
+          <w:spacing w:val="2"/>
+          <w:sz w:val="24"/>
+          <w:szCs w:val="24"/>
+          <w:lang w:eastAsia="en-IN"/>
+        </w:rPr>
+        <w:t>    return</w:t>
+      </w:r>
+      <w:r>
+        <w:rPr>
+          <w:rFonts w:ascii="Consolas" w:eastAsia="Times New Roman" w:hAnsi="Consolas" w:cs="Times New Roman"/>
+          <w:b/>
+          <w:bCs/>
+          <w:color w:val="40424E"/>
+          <w:spacing w:val="2"/>
+          <w:sz w:val="28"/>
+          <w:szCs w:val="28"/>
+          <w:lang w:eastAsia="en-IN"/>
+        </w:rPr>
+        <w:t xml:space="preserve"> </w:t>
+      </w:r>
+      <w:proofErr w:type="spellStart"/>
+      <w:r>
+        <w:rPr>
+          <w:rFonts w:ascii="Courier New" w:eastAsia="Times New Roman" w:hAnsi="Courier New" w:cs="Courier New"/>
+          <w:b/>
+          <w:bCs/>
+          <w:color w:val="40424E"/>
+          <w:spacing w:val="2"/>
+          <w:sz w:val="24"/>
+          <w:szCs w:val="24"/>
+          <w:lang w:eastAsia="en-IN"/>
+        </w:rPr>
+        <w:t>ans</w:t>
+      </w:r>
+      <w:proofErr w:type="spellEnd"/>
+      <w:r>
+        <w:rPr>
+          <w:rFonts w:ascii="Courier New" w:eastAsia="Times New Roman" w:hAnsi="Courier New" w:cs="Courier New"/>
+          <w:b/>
+          <w:bCs/>
+          <w:color w:val="40424E"/>
+          <w:spacing w:val="2"/>
+          <w:sz w:val="24"/>
+          <w:szCs w:val="24"/>
+          <w:lang w:eastAsia="en-IN"/>
+        </w:rPr>
+        <w:t>;</w:t>
+      </w:r>
+    </w:p>
+    <w:p>
+      <w:pPr>
         <w:rPr>
           <w:rFonts w:ascii="Consolas" w:hAnsi="Consolas"/>
           <w:color w:val="000000"/>
           <w:spacing w:val="2"/>
           <w:shd w:val="clear" w:color="auto" w:fill="FFFFFF"/>
         </w:rPr>
-        <w:t>[0];</w:t>
-      </w:r>
-    </w:p>
-    <w:p>
-      <w:pPr>
-        <w:rPr>
-          <w:rFonts w:ascii="Consolas" w:eastAsia="Times New Roman" w:hAnsi="Consolas" w:cs="Times New Roman"/>
-          <w:b/>
-          <w:bCs/>
-          <w:color w:val="40424E"/>
-          <w:spacing w:val="2"/>
-          <w:sz w:val="28"/>
-          <w:szCs w:val="28"/>
-          <w:lang w:eastAsia="en-IN"/>
-        </w:rPr>
-      </w:pPr>
-      <w:r>
+      </w:pPr>
+    </w:p>
+    <w:p>
+      <w:pPr>
         <w:rPr>
           <w:rFonts w:ascii="Consolas" w:hAnsi="Consolas"/>
           <w:color w:val="000000"/>
           <w:spacing w:val="2"/>
           <w:shd w:val="clear" w:color="auto" w:fill="FFFFFF"/>
         </w:rPr>
-        <w:tab/>
-      </w:r>
-      <w:r>
-        <w:rPr>
-          <w:rFonts w:ascii="Courier New" w:eastAsia="Times New Roman" w:hAnsi="Courier New" w:cs="Courier New"/>
-          <w:b/>
-          <w:bCs/>
-          <w:color w:val="40424E"/>
-          <w:spacing w:val="2"/>
-          <w:sz w:val="24"/>
-          <w:szCs w:val="24"/>
-          <w:lang w:eastAsia="en-IN"/>
-        </w:rPr>
-        <w:t>for</w:t>
-      </w:r>
-      <w:r>
-        <w:rPr>
-          <w:rFonts w:ascii="Consolas" w:eastAsia="Times New Roman" w:hAnsi="Consolas" w:cs="Times New Roman"/>
-          <w:b/>
-          <w:bCs/>
-          <w:color w:val="40424E"/>
-          <w:spacing w:val="2"/>
-          <w:sz w:val="28"/>
-          <w:szCs w:val="28"/>
-          <w:lang w:eastAsia="en-IN"/>
-        </w:rPr>
-        <w:t xml:space="preserve"> </w:t>
-      </w:r>
-      <w:r>
-        <w:rPr>
-          <w:rFonts w:ascii="Courier New" w:eastAsia="Times New Roman" w:hAnsi="Courier New" w:cs="Courier New"/>
-          <w:b/>
-          <w:bCs/>
-          <w:color w:val="40424E"/>
-          <w:spacing w:val="2"/>
-          <w:sz w:val="24"/>
-          <w:szCs w:val="24"/>
-          <w:lang w:eastAsia="en-IN"/>
-        </w:rPr>
-        <w:t>(int</w:t>
-      </w:r>
-      <w:r>
-        <w:rPr>
-          <w:rFonts w:ascii="Consolas" w:eastAsia="Times New Roman" w:hAnsi="Consolas" w:cs="Times New Roman"/>
-          <w:b/>
-          <w:bCs/>
-          <w:color w:val="40424E"/>
-          <w:spacing w:val="2"/>
-          <w:sz w:val="28"/>
-          <w:szCs w:val="28"/>
-          <w:lang w:eastAsia="en-IN"/>
-        </w:rPr>
-        <w:t xml:space="preserve"> </w:t>
-      </w:r>
-      <w:proofErr w:type="spellStart"/>
-      <w:r>
-        <w:rPr>
-          <w:rFonts w:ascii="Courier New" w:eastAsia="Times New Roman" w:hAnsi="Courier New" w:cs="Courier New"/>
-          <w:b/>
-          <w:bCs/>
-          <w:color w:val="40424E"/>
-          <w:spacing w:val="2"/>
-          <w:sz w:val="24"/>
-          <w:szCs w:val="24"/>
-          <w:lang w:eastAsia="en-IN"/>
-        </w:rPr>
-        <w:t>i</w:t>
-      </w:r>
-      <w:proofErr w:type="spellEnd"/>
-      <w:r>
-        <w:rPr>
-          <w:rFonts w:ascii="Courier New" w:eastAsia="Times New Roman" w:hAnsi="Courier New" w:cs="Courier New"/>
-          <w:b/>
-          <w:bCs/>
-          <w:color w:val="40424E"/>
-          <w:spacing w:val="2"/>
-          <w:sz w:val="24"/>
-          <w:szCs w:val="24"/>
-          <w:lang w:eastAsia="en-IN"/>
-        </w:rPr>
-        <w:t xml:space="preserve"> = 1; </w:t>
-      </w:r>
-      <w:proofErr w:type="spellStart"/>
-      <w:r>
-        <w:rPr>
-          <w:rFonts w:ascii="Courier New" w:eastAsia="Times New Roman" w:hAnsi="Courier New" w:cs="Courier New"/>
-          <w:b/>
-          <w:bCs/>
-          <w:color w:val="40424E"/>
-          <w:spacing w:val="2"/>
-          <w:sz w:val="24"/>
-          <w:szCs w:val="24"/>
-          <w:lang w:eastAsia="en-IN"/>
-        </w:rPr>
-        <w:t>i</w:t>
-      </w:r>
-      <w:proofErr w:type="spellEnd"/>
-      <w:r>
-        <w:rPr>
-          <w:rFonts w:ascii="Courier New" w:eastAsia="Times New Roman" w:hAnsi="Courier New" w:cs="Courier New"/>
-          <w:b/>
-          <w:bCs/>
-          <w:color w:val="40424E"/>
-          <w:spacing w:val="2"/>
-          <w:sz w:val="24"/>
-          <w:szCs w:val="24"/>
-          <w:lang w:eastAsia="en-IN"/>
-        </w:rPr>
-        <w:t xml:space="preserve"> &lt; n; </w:t>
-      </w:r>
-      <w:proofErr w:type="spellStart"/>
-      <w:r>
-        <w:rPr>
-          <w:rFonts w:ascii="Courier New" w:eastAsia="Times New Roman" w:hAnsi="Courier New" w:cs="Courier New"/>
-          <w:b/>
-          <w:bCs/>
-          <w:color w:val="40424E"/>
-          <w:spacing w:val="2"/>
-          <w:sz w:val="24"/>
-          <w:szCs w:val="24"/>
-          <w:lang w:eastAsia="en-IN"/>
-        </w:rPr>
-        <w:t>i</w:t>
-      </w:r>
-      <w:proofErr w:type="spellEnd"/>
-      <w:r>
-        <w:rPr>
-          <w:rFonts w:ascii="Courier New" w:eastAsia="Times New Roman" w:hAnsi="Courier New" w:cs="Courier New"/>
-          <w:b/>
-          <w:bCs/>
-          <w:color w:val="40424E"/>
-          <w:spacing w:val="2"/>
-          <w:sz w:val="24"/>
-          <w:szCs w:val="24"/>
-          <w:lang w:eastAsia="en-IN"/>
-        </w:rPr>
-        <w:t>++)</w:t>
-      </w:r>
-    </w:p>
-    <w:p>
-      <w:pPr>
-        <w:spacing w:after="0" w:line="240" w:lineRule="auto"/>
-        <w:rPr>
-          <w:rFonts w:ascii="Consolas" w:eastAsia="Times New Roman" w:hAnsi="Consolas" w:cs="Times New Roman"/>
-          <w:b/>
-          <w:bCs/>
-          <w:color w:val="40424E"/>
-          <w:spacing w:val="2"/>
-          <w:sz w:val="28"/>
-          <w:szCs w:val="28"/>
-          <w:lang w:eastAsia="en-IN"/>
-        </w:rPr>
-      </w:pPr>
-      <w:r>
-        <w:rPr>
-          <w:rFonts w:ascii="Courier New" w:eastAsia="Times New Roman" w:hAnsi="Courier New" w:cs="Courier New"/>
-          <w:b/>
-          <w:bCs/>
-          <w:color w:val="40424E"/>
-          <w:spacing w:val="2"/>
-          <w:sz w:val="24"/>
-          <w:szCs w:val="24"/>
-          <w:lang w:eastAsia="en-IN"/>
-        </w:rPr>
-        <w:t>        </w:t>
-      </w:r>
-      <w:r>
-        <w:rPr>
-          <w:rFonts w:ascii="Courier New" w:eastAsia="Times New Roman" w:hAnsi="Courier New" w:cs="Courier New"/>
-          <w:b/>
-          <w:bCs/>
-          <w:color w:val="40424E"/>
-          <w:spacing w:val="2"/>
-          <w:sz w:val="24"/>
-          <w:szCs w:val="24"/>
-          <w:lang w:eastAsia="en-IN"/>
-        </w:rPr>
-        <w:t>LCM</w:t>
-      </w:r>
-      <w:r>
-        <w:rPr>
-          <w:rFonts w:ascii="Courier New" w:eastAsia="Times New Roman" w:hAnsi="Courier New" w:cs="Courier New"/>
-          <w:b/>
-          <w:bCs/>
-          <w:color w:val="40424E"/>
-          <w:spacing w:val="2"/>
-          <w:sz w:val="24"/>
-          <w:szCs w:val="24"/>
-          <w:lang w:eastAsia="en-IN"/>
-        </w:rPr>
-        <w:t xml:space="preserve"> = (</w:t>
-      </w:r>
-      <w:r>
-        <w:rPr>
-          <w:rFonts w:ascii="Courier New" w:eastAsia="Times New Roman" w:hAnsi="Courier New" w:cs="Courier New"/>
-          <w:b/>
-          <w:bCs/>
-          <w:color w:val="40424E"/>
-          <w:spacing w:val="2"/>
-          <w:sz w:val="24"/>
-          <w:szCs w:val="24"/>
-          <w:lang w:eastAsia="en-IN"/>
-        </w:rPr>
-        <w:t>LCM</w:t>
-      </w:r>
-      <w:r>
-        <w:rPr>
-          <w:rFonts w:ascii="Courier New" w:eastAsia="Times New Roman" w:hAnsi="Courier New" w:cs="Courier New"/>
-          <w:b/>
-          <w:bCs/>
-          <w:color w:val="40424E"/>
-          <w:spacing w:val="2"/>
-          <w:sz w:val="24"/>
-          <w:szCs w:val="24"/>
-          <w:lang w:eastAsia="en-IN"/>
-        </w:rPr>
-        <w:t xml:space="preserve"> * </w:t>
-      </w:r>
-      <w:proofErr w:type="spellStart"/>
-      <w:r>
-        <w:rPr>
-          <w:rFonts w:ascii="Courier New" w:eastAsia="Times New Roman" w:hAnsi="Courier New" w:cs="Courier New"/>
-          <w:b/>
-          <w:bCs/>
-          <w:color w:val="40424E"/>
-          <w:spacing w:val="2"/>
-          <w:sz w:val="24"/>
-          <w:szCs w:val="24"/>
-          <w:lang w:eastAsia="en-IN"/>
-        </w:rPr>
-        <w:t>arr</w:t>
-      </w:r>
-      <w:proofErr w:type="spellEnd"/>
-      <w:r>
-        <w:rPr>
-          <w:rFonts w:ascii="Courier New" w:eastAsia="Times New Roman" w:hAnsi="Courier New" w:cs="Courier New"/>
-          <w:b/>
-          <w:bCs/>
-          <w:color w:val="40424E"/>
-          <w:spacing w:val="2"/>
-          <w:sz w:val="24"/>
-          <w:szCs w:val="24"/>
-          <w:lang w:eastAsia="en-IN"/>
-        </w:rPr>
-        <w:t>[</w:t>
-      </w:r>
-      <w:proofErr w:type="spellStart"/>
-      <w:r>
-        <w:rPr>
-          <w:rFonts w:ascii="Courier New" w:eastAsia="Times New Roman" w:hAnsi="Courier New" w:cs="Courier New"/>
-          <w:b/>
-          <w:bCs/>
-          <w:color w:val="40424E"/>
-          <w:spacing w:val="2"/>
-          <w:sz w:val="24"/>
-          <w:szCs w:val="24"/>
-          <w:lang w:eastAsia="en-IN"/>
-        </w:rPr>
-        <w:t>i</w:t>
-      </w:r>
-      <w:proofErr w:type="spellEnd"/>
-      <w:r>
-        <w:rPr>
-          <w:rFonts w:ascii="Courier New" w:eastAsia="Times New Roman" w:hAnsi="Courier New" w:cs="Courier New"/>
-          <w:b/>
-          <w:bCs/>
-          <w:color w:val="40424E"/>
-          <w:spacing w:val="2"/>
-          <w:sz w:val="24"/>
-          <w:szCs w:val="24"/>
-          <w:lang w:eastAsia="en-IN"/>
-        </w:rPr>
-        <w:t>]</w:t>
-      </w:r>
-      <w:r>
-        <w:rPr>
-          <w:rFonts w:ascii="Courier New" w:eastAsia="Times New Roman" w:hAnsi="Courier New" w:cs="Courier New"/>
-          <w:b/>
-          <w:bCs/>
-          <w:color w:val="40424E"/>
-          <w:spacing w:val="2"/>
-          <w:sz w:val="24"/>
-          <w:szCs w:val="24"/>
-          <w:lang w:eastAsia="en-IN"/>
-        </w:rPr>
-        <w:t>) /</w:t>
-      </w:r>
-      <w:r>
-        <w:rPr>
-          <w:rFonts w:ascii="Consolas" w:eastAsia="Times New Roman" w:hAnsi="Consolas" w:cs="Times New Roman"/>
-          <w:b/>
-          <w:bCs/>
-          <w:color w:val="40424E"/>
-          <w:spacing w:val="2"/>
-          <w:sz w:val="28"/>
-          <w:szCs w:val="28"/>
-          <w:lang w:eastAsia="en-IN"/>
-        </w:rPr>
-        <w:t xml:space="preserve"> </w:t>
-      </w:r>
-      <w:proofErr w:type="spellStart"/>
-      <w:r>
-        <w:rPr>
-          <w:rFonts w:ascii="Courier New" w:eastAsia="Times New Roman" w:hAnsi="Courier New" w:cs="Courier New"/>
-          <w:b/>
-          <w:bCs/>
-          <w:color w:val="40424E"/>
-          <w:spacing w:val="2"/>
-          <w:sz w:val="24"/>
-          <w:szCs w:val="24"/>
-          <w:lang w:eastAsia="en-IN"/>
-        </w:rPr>
-        <w:t>gcd</w:t>
-      </w:r>
-      <w:proofErr w:type="spellEnd"/>
-      <w:r>
-        <w:rPr>
-          <w:rFonts w:ascii="Courier New" w:eastAsia="Times New Roman" w:hAnsi="Courier New" w:cs="Courier New"/>
-          <w:b/>
-          <w:bCs/>
-          <w:color w:val="40424E"/>
-          <w:spacing w:val="2"/>
-          <w:sz w:val="24"/>
-          <w:szCs w:val="24"/>
-          <w:lang w:eastAsia="en-IN"/>
-        </w:rPr>
-        <w:t>(</w:t>
-      </w:r>
-      <w:r>
-        <w:rPr>
-          <w:rFonts w:ascii="Courier New" w:eastAsia="Times New Roman" w:hAnsi="Courier New" w:cs="Courier New"/>
-          <w:b/>
-          <w:bCs/>
-          <w:color w:val="40424E"/>
-          <w:spacing w:val="2"/>
-          <w:sz w:val="24"/>
-          <w:szCs w:val="24"/>
-          <w:lang w:eastAsia="en-IN"/>
-        </w:rPr>
-        <w:t xml:space="preserve">LCM, </w:t>
-      </w:r>
-      <w:proofErr w:type="spellStart"/>
-      <w:r>
-        <w:rPr>
-          <w:rFonts w:ascii="Courier New" w:eastAsia="Times New Roman" w:hAnsi="Courier New" w:cs="Courier New"/>
-          <w:b/>
-          <w:bCs/>
-          <w:color w:val="40424E"/>
-          <w:spacing w:val="2"/>
-          <w:sz w:val="24"/>
-          <w:szCs w:val="24"/>
-          <w:lang w:eastAsia="en-IN"/>
-        </w:rPr>
-        <w:t>arr</w:t>
-      </w:r>
-      <w:proofErr w:type="spellEnd"/>
-      <w:r>
-        <w:rPr>
-          <w:rFonts w:ascii="Courier New" w:eastAsia="Times New Roman" w:hAnsi="Courier New" w:cs="Courier New"/>
-          <w:b/>
-          <w:bCs/>
-          <w:color w:val="40424E"/>
-          <w:spacing w:val="2"/>
-          <w:sz w:val="24"/>
-          <w:szCs w:val="24"/>
-          <w:lang w:eastAsia="en-IN"/>
-        </w:rPr>
-        <w:t>[</w:t>
-      </w:r>
-      <w:proofErr w:type="spellStart"/>
-      <w:r>
-        <w:rPr>
-          <w:rFonts w:ascii="Courier New" w:eastAsia="Times New Roman" w:hAnsi="Courier New" w:cs="Courier New"/>
-          <w:b/>
-          <w:bCs/>
-          <w:color w:val="40424E"/>
-          <w:spacing w:val="2"/>
-          <w:sz w:val="24"/>
-          <w:szCs w:val="24"/>
-          <w:lang w:eastAsia="en-IN"/>
-        </w:rPr>
-        <w:t>i</w:t>
-      </w:r>
-      <w:proofErr w:type="spellEnd"/>
-      <w:r>
-        <w:rPr>
-          <w:rFonts w:ascii="Courier New" w:eastAsia="Times New Roman" w:hAnsi="Courier New" w:cs="Courier New"/>
-          <w:b/>
-          <w:bCs/>
-          <w:color w:val="40424E"/>
-          <w:spacing w:val="2"/>
-          <w:sz w:val="24"/>
-          <w:szCs w:val="24"/>
-          <w:lang w:eastAsia="en-IN"/>
-        </w:rPr>
-        <w:t>]</w:t>
-      </w:r>
-      <w:r>
-        <w:rPr>
-          <w:rFonts w:ascii="Courier New" w:eastAsia="Times New Roman" w:hAnsi="Courier New" w:cs="Courier New"/>
-          <w:b/>
-          <w:bCs/>
-          <w:color w:val="40424E"/>
-          <w:spacing w:val="2"/>
-          <w:sz w:val="24"/>
-          <w:szCs w:val="24"/>
-          <w:lang w:eastAsia="en-IN"/>
-        </w:rPr>
-        <w:t>);</w:t>
-      </w:r>
-    </w:p>
-    <w:p>
-      <w:pPr>
-        <w:spacing w:after="0" w:line="240" w:lineRule="auto"/>
-        <w:rPr>
-          <w:rFonts w:ascii="Consolas" w:eastAsia="Times New Roman" w:hAnsi="Consolas" w:cs="Times New Roman"/>
-          <w:b/>
-          <w:bCs/>
-          <w:color w:val="40424E"/>
-          <w:spacing w:val="2"/>
-          <w:sz w:val="28"/>
-          <w:szCs w:val="28"/>
-          <w:lang w:eastAsia="en-IN"/>
-        </w:rPr>
-      </w:pPr>
-      <w:r>
-        <w:rPr>
-          <w:rFonts w:ascii="Consolas" w:eastAsia="Times New Roman" w:hAnsi="Consolas" w:cs="Times New Roman"/>
-          <w:b/>
-          <w:bCs/>
-          <w:color w:val="40424E"/>
-          <w:spacing w:val="2"/>
-          <w:sz w:val="28"/>
-          <w:szCs w:val="28"/>
-          <w:lang w:eastAsia="en-IN"/>
-        </w:rPr>
-        <w:t> </w:t>
-      </w:r>
-    </w:p>
-    <w:p>
-      <w:pPr>
-        <w:spacing w:after="0" w:line="240" w:lineRule="auto"/>
-        <w:rPr>
-          <w:rFonts w:ascii="Consolas" w:eastAsia="Times New Roman" w:hAnsi="Consolas" w:cs="Times New Roman"/>
-          <w:b/>
-          <w:bCs/>
-          <w:color w:val="40424E"/>
-          <w:spacing w:val="2"/>
-          <w:sz w:val="28"/>
-          <w:szCs w:val="28"/>
-          <w:lang w:eastAsia="en-IN"/>
-        </w:rPr>
-      </w:pPr>
-      <w:r>
-        <w:rPr>
-          <w:rFonts w:ascii="Courier New" w:eastAsia="Times New Roman" w:hAnsi="Courier New" w:cs="Courier New"/>
-          <w:b/>
-          <w:bCs/>
-          <w:color w:val="40424E"/>
-          <w:spacing w:val="2"/>
-          <w:sz w:val="24"/>
-          <w:szCs w:val="24"/>
-          <w:lang w:eastAsia="en-IN"/>
-        </w:rPr>
-        <w:t>    return</w:t>
-      </w:r>
-      <w:r>
-        <w:rPr>
-          <w:rFonts w:ascii="Consolas" w:eastAsia="Times New Roman" w:hAnsi="Consolas" w:cs="Times New Roman"/>
-          <w:b/>
-          <w:bCs/>
-          <w:color w:val="40424E"/>
-          <w:spacing w:val="2"/>
-          <w:sz w:val="28"/>
-          <w:szCs w:val="28"/>
-          <w:lang w:eastAsia="en-IN"/>
-        </w:rPr>
-        <w:t xml:space="preserve"> </w:t>
-      </w:r>
-      <w:proofErr w:type="spellStart"/>
-      <w:r>
-        <w:rPr>
-          <w:rFonts w:ascii="Courier New" w:eastAsia="Times New Roman" w:hAnsi="Courier New" w:cs="Courier New"/>
-          <w:b/>
-          <w:bCs/>
-          <w:color w:val="40424E"/>
-          <w:spacing w:val="2"/>
-          <w:sz w:val="24"/>
-          <w:szCs w:val="24"/>
-          <w:lang w:eastAsia="en-IN"/>
-        </w:rPr>
-        <w:t>ans</w:t>
-      </w:r>
-      <w:proofErr w:type="spellEnd"/>
-      <w:r>
-        <w:rPr>
-          <w:rFonts w:ascii="Courier New" w:eastAsia="Times New Roman" w:hAnsi="Courier New" w:cs="Courier New"/>
-          <w:b/>
-          <w:bCs/>
-          <w:color w:val="40424E"/>
-          <w:spacing w:val="2"/>
-          <w:sz w:val="24"/>
-          <w:szCs w:val="24"/>
-          <w:lang w:eastAsia="en-IN"/>
-        </w:rPr>
-        <w:t>;</w:t>
-      </w:r>
-    </w:p>
-    <w:p>
-      <w:pPr>
-        <w:rPr>
-          <w:rFonts w:ascii="Consolas" w:hAnsi="Consolas"/>
-          <w:color w:val="000000"/>
-          <w:spacing w:val="2"/>
-          <w:shd w:val="clear" w:color="auto" w:fill="FFFFFF"/>
-        </w:rPr>
-      </w:pPr>
-    </w:p>
-    <w:p>
-      <w:pPr>
-        <w:rPr>
-          <w:rFonts w:ascii="Consolas" w:hAnsi="Consolas"/>
-          <w:color w:val="000000"/>
-          <w:spacing w:val="2"/>
-          <w:shd w:val="clear" w:color="auto" w:fill="FFFFFF"/>
-        </w:rPr>
       </w:pPr>
     </w:p>
     <w:p>
@@ -1093,8 +1075,9 @@
           <w:szCs w:val="28"/>
           <w:shd w:val="clear" w:color="auto" w:fill="FFFFFF"/>
         </w:rPr>
-        <w:t>(</w:t>
-      </w:r>
+        <w:t>(a – b) % m   =  (</w:t>
+      </w:r>
+      <w:proofErr w:type="spellStart"/>
       <w:r>
         <w:rPr>
           <w:rFonts w:cstheme="minorHAnsi"/>
@@ -1104,8 +1087,9 @@
           <w:szCs w:val="28"/>
           <w:shd w:val="clear" w:color="auto" w:fill="FFFFFF"/>
         </w:rPr>
-        <w:t xml:space="preserve">a </w:t>
-      </w:r>
+        <w:t>a%m</w:t>
+      </w:r>
+      <w:proofErr w:type="spellEnd"/>
       <w:r>
         <w:rPr>
           <w:rFonts w:cstheme="minorHAnsi"/>
@@ -1115,8 +1099,9 @@
           <w:szCs w:val="28"/>
           <w:shd w:val="clear" w:color="auto" w:fill="FFFFFF"/>
         </w:rPr>
-        <w:t>–</w:t>
-      </w:r>
+        <w:t xml:space="preserve">  - </w:t>
+      </w:r>
+      <w:proofErr w:type="spellStart"/>
       <w:r>
         <w:rPr>
           <w:rFonts w:cstheme="minorHAnsi"/>
@@ -1126,8 +1111,9 @@
           <w:szCs w:val="28"/>
           <w:shd w:val="clear" w:color="auto" w:fill="FFFFFF"/>
         </w:rPr>
-        <w:t xml:space="preserve"> b</w:t>
-      </w:r>
+        <w:t>b%m</w:t>
+      </w:r>
+      <w:proofErr w:type="spellEnd"/>
       <w:r>
         <w:rPr>
           <w:rFonts w:cstheme="minorHAnsi"/>
@@ -1137,9 +1123,11 @@
           <w:szCs w:val="28"/>
           <w:shd w:val="clear" w:color="auto" w:fill="FFFFFF"/>
         </w:rPr>
-        <w:t>)</w:t>
-      </w:r>
-      <w:r>
+        <w:t>) %m</w:t>
+      </w:r>
+    </w:p>
+    <w:p>
+      <w:pPr>
         <w:rPr>
           <w:rFonts w:cstheme="minorHAnsi"/>
           <w:color w:val="000000"/>
@@ -1148,9 +1136,7 @@
           <w:szCs w:val="28"/>
           <w:shd w:val="clear" w:color="auto" w:fill="FFFFFF"/>
         </w:rPr>
-        <w:t xml:space="preserve"> % m   =  (</w:t>
-      </w:r>
-      <w:proofErr w:type="spellStart"/>
+      </w:pPr>
       <w:r>
         <w:rPr>
           <w:rFonts w:cstheme="minorHAnsi"/>
@@ -1160,6 +1146,18 @@
           <w:szCs w:val="28"/>
           <w:shd w:val="clear" w:color="auto" w:fill="FFFFFF"/>
         </w:rPr>
+        <w:t>(a * b )% m   =  (</w:t>
+      </w:r>
+      <w:proofErr w:type="spellStart"/>
+      <w:r>
+        <w:rPr>
+          <w:rFonts w:cstheme="minorHAnsi"/>
+          <w:color w:val="000000"/>
+          <w:spacing w:val="2"/>
+          <w:sz w:val="28"/>
+          <w:szCs w:val="28"/>
+          <w:shd w:val="clear" w:color="auto" w:fill="FFFFFF"/>
+        </w:rPr>
         <w:t>a%m</w:t>
       </w:r>
       <w:proofErr w:type="spellEnd"/>
@@ -1172,177 +1170,7 @@
           <w:szCs w:val="28"/>
           <w:shd w:val="clear" w:color="auto" w:fill="FFFFFF"/>
         </w:rPr>
-        <w:t xml:space="preserve">  </w:t>
-      </w:r>
-      <w:r>
-        <w:rPr>
-          <w:rFonts w:cstheme="minorHAnsi"/>
-          <w:color w:val="000000"/>
-          <w:spacing w:val="2"/>
-          <w:sz w:val="28"/>
-          <w:szCs w:val="28"/>
-          <w:shd w:val="clear" w:color="auto" w:fill="FFFFFF"/>
-        </w:rPr>
-        <w:t>-</w:t>
-      </w:r>
-      <w:r>
-        <w:rPr>
-          <w:rFonts w:cstheme="minorHAnsi"/>
-          <w:color w:val="000000"/>
-          <w:spacing w:val="2"/>
-          <w:sz w:val="28"/>
-          <w:szCs w:val="28"/>
-          <w:shd w:val="clear" w:color="auto" w:fill="FFFFFF"/>
-        </w:rPr>
-        <w:t xml:space="preserve"> </w:t>
-      </w:r>
-      <w:proofErr w:type="spellStart"/>
-      <w:r>
-        <w:rPr>
-          <w:rFonts w:cstheme="minorHAnsi"/>
-          <w:color w:val="000000"/>
-          <w:spacing w:val="2"/>
-          <w:sz w:val="28"/>
-          <w:szCs w:val="28"/>
-          <w:shd w:val="clear" w:color="auto" w:fill="FFFFFF"/>
-        </w:rPr>
-        <w:t>b%m</w:t>
-      </w:r>
-      <w:proofErr w:type="spellEnd"/>
-      <w:r>
-        <w:rPr>
-          <w:rFonts w:cstheme="minorHAnsi"/>
-          <w:color w:val="000000"/>
-          <w:spacing w:val="2"/>
-          <w:sz w:val="28"/>
-          <w:szCs w:val="28"/>
-          <w:shd w:val="clear" w:color="auto" w:fill="FFFFFF"/>
-        </w:rPr>
-        <w:t>) %m</w:t>
-      </w:r>
-    </w:p>
-    <w:p>
-      <w:pPr>
-        <w:rPr>
-          <w:rFonts w:cstheme="minorHAnsi"/>
-          <w:color w:val="000000"/>
-          <w:spacing w:val="2"/>
-          <w:sz w:val="28"/>
-          <w:szCs w:val="28"/>
-          <w:shd w:val="clear" w:color="auto" w:fill="FFFFFF"/>
-        </w:rPr>
-      </w:pPr>
-      <w:r>
-        <w:rPr>
-          <w:rFonts w:cstheme="minorHAnsi"/>
-          <w:color w:val="000000"/>
-          <w:spacing w:val="2"/>
-          <w:sz w:val="28"/>
-          <w:szCs w:val="28"/>
-          <w:shd w:val="clear" w:color="auto" w:fill="FFFFFF"/>
-        </w:rPr>
-        <w:t>(</w:t>
-      </w:r>
-      <w:r>
-        <w:rPr>
-          <w:rFonts w:cstheme="minorHAnsi"/>
-          <w:color w:val="000000"/>
-          <w:spacing w:val="2"/>
-          <w:sz w:val="28"/>
-          <w:szCs w:val="28"/>
-          <w:shd w:val="clear" w:color="auto" w:fill="FFFFFF"/>
-        </w:rPr>
-        <w:t xml:space="preserve">a </w:t>
-      </w:r>
-      <w:r>
-        <w:rPr>
-          <w:rFonts w:cstheme="minorHAnsi"/>
-          <w:color w:val="000000"/>
-          <w:spacing w:val="2"/>
-          <w:sz w:val="28"/>
-          <w:szCs w:val="28"/>
-          <w:shd w:val="clear" w:color="auto" w:fill="FFFFFF"/>
-        </w:rPr>
-        <w:t>*</w:t>
-      </w:r>
-      <w:r>
-        <w:rPr>
-          <w:rFonts w:cstheme="minorHAnsi"/>
-          <w:color w:val="000000"/>
-          <w:spacing w:val="2"/>
-          <w:sz w:val="28"/>
-          <w:szCs w:val="28"/>
-          <w:shd w:val="clear" w:color="auto" w:fill="FFFFFF"/>
-        </w:rPr>
-        <w:t xml:space="preserve"> b </w:t>
-      </w:r>
-      <w:r>
-        <w:rPr>
-          <w:rFonts w:cstheme="minorHAnsi"/>
-          <w:color w:val="000000"/>
-          <w:spacing w:val="2"/>
-          <w:sz w:val="28"/>
-          <w:szCs w:val="28"/>
-          <w:shd w:val="clear" w:color="auto" w:fill="FFFFFF"/>
-        </w:rPr>
-        <w:t>)</w:t>
-      </w:r>
-      <w:r>
-        <w:rPr>
-          <w:rFonts w:cstheme="minorHAnsi"/>
-          <w:color w:val="000000"/>
-          <w:spacing w:val="2"/>
-          <w:sz w:val="28"/>
-          <w:szCs w:val="28"/>
-          <w:shd w:val="clear" w:color="auto" w:fill="FFFFFF"/>
-        </w:rPr>
-        <w:t>% m   =  (</w:t>
-      </w:r>
-      <w:proofErr w:type="spellStart"/>
-      <w:r>
-        <w:rPr>
-          <w:rFonts w:cstheme="minorHAnsi"/>
-          <w:color w:val="000000"/>
-          <w:spacing w:val="2"/>
-          <w:sz w:val="28"/>
-          <w:szCs w:val="28"/>
-          <w:shd w:val="clear" w:color="auto" w:fill="FFFFFF"/>
-        </w:rPr>
-        <w:t>a%m</w:t>
-      </w:r>
-      <w:proofErr w:type="spellEnd"/>
-      <w:r>
-        <w:rPr>
-          <w:rFonts w:cstheme="minorHAnsi"/>
-          <w:color w:val="000000"/>
-          <w:spacing w:val="2"/>
-          <w:sz w:val="28"/>
-          <w:szCs w:val="28"/>
-          <w:shd w:val="clear" w:color="auto" w:fill="FFFFFF"/>
-        </w:rPr>
-        <w:t xml:space="preserve">  </w:t>
-      </w:r>
-      <w:r>
-        <w:rPr>
-          <w:rFonts w:cstheme="minorHAnsi"/>
-          <w:color w:val="000000"/>
-          <w:spacing w:val="2"/>
-          <w:sz w:val="28"/>
-          <w:szCs w:val="28"/>
-          <w:shd w:val="clear" w:color="auto" w:fill="FFFFFF"/>
-        </w:rPr>
-        <w:t>*</w:t>
-      </w:r>
-      <w:r>
-        <w:rPr>
-          <w:rFonts w:cstheme="minorHAnsi"/>
-          <w:color w:val="000000"/>
-          <w:spacing w:val="2"/>
-          <w:sz w:val="28"/>
-          <w:szCs w:val="28"/>
-          <w:shd w:val="clear" w:color="auto" w:fill="FFFFFF"/>
-        </w:rPr>
-        <w:t xml:space="preserve"> </w:t>
+        <w:t xml:space="preserve">  * </w:t>
       </w:r>
       <w:proofErr w:type="spellStart"/>
       <w:r>
@@ -2080,6 +1908,922 @@
       <w:pPr>
         <w:rPr>
           <w:rFonts w:cstheme="minorHAnsi"/>
+          <w:b/>
+          <w:bCs/>
+          <w:sz w:val="32"/>
+          <w:szCs w:val="32"/>
+          <w:u w:val="single"/>
+        </w:rPr>
+      </w:pPr>
+      <w:r>
+        <w:rPr>
+          <w:rFonts w:cstheme="minorHAnsi"/>
+          <w:b/>
+          <w:bCs/>
+          <w:sz w:val="32"/>
+          <w:szCs w:val="32"/>
+          <w:u w:val="single"/>
+        </w:rPr>
+        <w:t>Rotating Arrays</w:t>
+      </w:r>
+      <w:r>
+        <w:rPr>
+          <w:rFonts w:cstheme="minorHAnsi"/>
+          <w:b/>
+          <w:bCs/>
+          <w:sz w:val="32"/>
+          <w:szCs w:val="32"/>
+          <w:u w:val="single"/>
+        </w:rPr>
+        <w:t>:</w:t>
+      </w:r>
+    </w:p>
+    <w:p>
+      <w:pPr>
+        <w:rPr>
+          <w:rFonts w:cstheme="minorHAnsi"/>
+          <w:sz w:val="28"/>
+          <w:szCs w:val="28"/>
+        </w:rPr>
+      </w:pPr>
+      <w:r>
+        <w:rPr>
+          <w:rFonts w:cstheme="minorHAnsi"/>
+          <w:sz w:val="28"/>
+          <w:szCs w:val="28"/>
+        </w:rPr>
+        <w:t>It is same as cyclic shift in array.</w:t>
+      </w:r>
+    </w:p>
+    <w:p>
+      <w:pPr>
+        <w:rPr>
+          <w:rFonts w:cstheme="minorHAnsi"/>
+          <w:sz w:val="28"/>
+          <w:szCs w:val="28"/>
+        </w:rPr>
+      </w:pPr>
+      <w:r>
+        <w:rPr>
+          <w:rFonts w:cstheme="minorHAnsi"/>
+          <w:sz w:val="28"/>
+          <w:szCs w:val="28"/>
+        </w:rPr>
+        <w:t>Counter-clockwise shift = Left Cyclic Shift</w:t>
+      </w:r>
+    </w:p>
+    <w:p>
+      <w:pPr>
+        <w:rPr>
+          <w:rFonts w:cstheme="minorHAnsi"/>
+          <w:sz w:val="28"/>
+          <w:szCs w:val="28"/>
+        </w:rPr>
+      </w:pPr>
+      <w:r>
+        <w:rPr>
+          <w:rFonts w:cstheme="minorHAnsi"/>
+          <w:sz w:val="28"/>
+          <w:szCs w:val="28"/>
+        </w:rPr>
+        <w:t>Clockwise shift = Right cyclic shift</w:t>
+      </w:r>
+    </w:p>
+    <w:p>
+      <w:pPr>
+        <w:rPr>
+          <w:rFonts w:cstheme="minorHAnsi"/>
+          <w:sz w:val="28"/>
+          <w:szCs w:val="28"/>
+        </w:rPr>
+      </w:pPr>
+    </w:p>
+    <w:p>
+      <w:pPr>
+        <w:rPr>
+          <w:rFonts w:cstheme="minorHAnsi"/>
+          <w:sz w:val="28"/>
+          <w:szCs w:val="28"/>
+        </w:rPr>
+      </w:pPr>
+      <w:r>
+        <w:rPr>
+          <w:rFonts w:cstheme="minorHAnsi"/>
+          <w:sz w:val="28"/>
+          <w:szCs w:val="28"/>
+        </w:rPr>
+        <w:t xml:space="preserve"> </w:t>
+      </w:r>
+    </w:p>
+    <w:p>
+      <w:pPr>
+        <w:rPr>
+          <w:rFonts w:cstheme="minorHAnsi"/>
+          <w:b/>
+          <w:bCs/>
+          <w:sz w:val="32"/>
+          <w:szCs w:val="32"/>
+        </w:rPr>
+      </w:pPr>
+      <w:r>
+        <w:rPr>
+          <w:rFonts w:cstheme="minorHAnsi"/>
+          <w:b/>
+          <w:bCs/>
+          <w:sz w:val="32"/>
+          <w:szCs w:val="32"/>
+          <w:u w:val="single"/>
+        </w:rPr>
+        <w:lastRenderedPageBreak/>
+        <w:t>Prefix Sum Arrays:</w:t>
+      </w:r>
+    </w:p>
+    <w:p>
+      <w:pPr>
+        <w:rPr>
+          <w:rFonts w:cstheme="minorHAnsi"/>
+          <w:sz w:val="28"/>
+          <w:szCs w:val="28"/>
+        </w:rPr>
+      </w:pPr>
+      <w:r>
+        <w:rPr>
+          <w:rFonts w:cstheme="minorHAnsi"/>
+          <w:b/>
+          <w:bCs/>
+          <w:sz w:val="28"/>
+          <w:szCs w:val="28"/>
+        </w:rPr>
+        <w:t xml:space="preserve">Ans: </w:t>
+      </w:r>
+      <w:r>
+        <w:rPr>
+          <w:rFonts w:cstheme="minorHAnsi"/>
+          <w:sz w:val="28"/>
+          <w:szCs w:val="28"/>
+        </w:rPr>
+        <w:t xml:space="preserve">Its an array of same size as </w:t>
+      </w:r>
+      <w:proofErr w:type="spellStart"/>
+      <w:r>
+        <w:rPr>
+          <w:rFonts w:cstheme="minorHAnsi"/>
+          <w:sz w:val="28"/>
+          <w:szCs w:val="28"/>
+        </w:rPr>
+        <w:t>arr</w:t>
+      </w:r>
+      <w:proofErr w:type="spellEnd"/>
+      <w:r>
+        <w:rPr>
+          <w:rFonts w:cstheme="minorHAnsi"/>
+          <w:sz w:val="28"/>
+          <w:szCs w:val="28"/>
+        </w:rPr>
+        <w:t xml:space="preserve">[], in which every element at </w:t>
+      </w:r>
+      <w:proofErr w:type="spellStart"/>
+      <w:r>
+        <w:rPr>
+          <w:rFonts w:cstheme="minorHAnsi"/>
+          <w:sz w:val="28"/>
+          <w:szCs w:val="28"/>
+        </w:rPr>
+        <w:t>ith</w:t>
+      </w:r>
+      <w:proofErr w:type="spellEnd"/>
+      <w:r>
+        <w:rPr>
+          <w:rFonts w:cstheme="minorHAnsi"/>
+          <w:sz w:val="28"/>
+          <w:szCs w:val="28"/>
+        </w:rPr>
+        <w:t xml:space="preserve"> position, is the sum of elements </w:t>
+      </w:r>
+      <w:proofErr w:type="spellStart"/>
+      <w:r>
+        <w:rPr>
+          <w:rFonts w:cstheme="minorHAnsi"/>
+          <w:sz w:val="28"/>
+          <w:szCs w:val="28"/>
+        </w:rPr>
+        <w:t>arr</w:t>
+      </w:r>
+      <w:proofErr w:type="spellEnd"/>
+      <w:r>
+        <w:rPr>
+          <w:rFonts w:cstheme="minorHAnsi"/>
+          <w:sz w:val="28"/>
+          <w:szCs w:val="28"/>
+        </w:rPr>
+        <w:t xml:space="preserve">[0] to </w:t>
+      </w:r>
+      <w:proofErr w:type="spellStart"/>
+      <w:r>
+        <w:rPr>
+          <w:rFonts w:cstheme="minorHAnsi"/>
+          <w:sz w:val="28"/>
+          <w:szCs w:val="28"/>
+        </w:rPr>
+        <w:t>arr</w:t>
+      </w:r>
+      <w:proofErr w:type="spellEnd"/>
+      <w:r>
+        <w:rPr>
+          <w:rFonts w:cstheme="minorHAnsi"/>
+          <w:sz w:val="28"/>
+          <w:szCs w:val="28"/>
+        </w:rPr>
+        <w:t>[</w:t>
+      </w:r>
+      <w:proofErr w:type="spellStart"/>
+      <w:r>
+        <w:rPr>
+          <w:rFonts w:cstheme="minorHAnsi"/>
+          <w:sz w:val="28"/>
+          <w:szCs w:val="28"/>
+        </w:rPr>
+        <w:t>i</w:t>
+      </w:r>
+      <w:proofErr w:type="spellEnd"/>
+      <w:r>
+        <w:rPr>
+          <w:rFonts w:cstheme="minorHAnsi"/>
+          <w:sz w:val="28"/>
+          <w:szCs w:val="28"/>
+        </w:rPr>
+        <w:t>].</w:t>
+      </w:r>
+    </w:p>
+    <w:p>
+      <w:pPr>
+        <w:rPr>
+          <w:rFonts w:cstheme="minorHAnsi"/>
+          <w:sz w:val="28"/>
+          <w:szCs w:val="28"/>
+        </w:rPr>
+      </w:pPr>
+      <w:r>
+        <w:rPr>
+          <w:rFonts w:cstheme="minorHAnsi"/>
+          <w:sz w:val="28"/>
+          <w:szCs w:val="28"/>
+        </w:rPr>
+        <w:t>i.e.</w:t>
+      </w:r>
+    </w:p>
+    <w:p>
+      <w:pPr>
+        <w:rPr>
+          <w:rFonts w:cstheme="minorHAnsi"/>
+          <w:sz w:val="28"/>
+          <w:szCs w:val="28"/>
+        </w:rPr>
+      </w:pPr>
+      <w:proofErr w:type="spellStart"/>
+      <w:r>
+        <w:rPr>
+          <w:rFonts w:cstheme="minorHAnsi"/>
+          <w:sz w:val="28"/>
+          <w:szCs w:val="28"/>
+        </w:rPr>
+        <w:t>prefixSum</w:t>
+      </w:r>
+      <w:proofErr w:type="spellEnd"/>
+      <w:r>
+        <w:rPr>
+          <w:rFonts w:cstheme="minorHAnsi"/>
+          <w:sz w:val="28"/>
+          <w:szCs w:val="28"/>
+        </w:rPr>
+        <w:t>[</w:t>
+      </w:r>
+      <w:proofErr w:type="spellStart"/>
+      <w:r>
+        <w:rPr>
+          <w:rFonts w:cstheme="minorHAnsi"/>
+          <w:sz w:val="28"/>
+          <w:szCs w:val="28"/>
+        </w:rPr>
+        <w:t>i</w:t>
+      </w:r>
+      <w:proofErr w:type="spellEnd"/>
+      <w:r>
+        <w:rPr>
+          <w:rFonts w:cstheme="minorHAnsi"/>
+          <w:sz w:val="28"/>
+          <w:szCs w:val="28"/>
+        </w:rPr>
+        <w:t xml:space="preserve">] = </w:t>
+      </w:r>
+      <w:proofErr w:type="spellStart"/>
+      <w:r>
+        <w:rPr>
+          <w:rFonts w:cstheme="minorHAnsi"/>
+          <w:sz w:val="28"/>
+          <w:szCs w:val="28"/>
+        </w:rPr>
+        <w:t>arr</w:t>
+      </w:r>
+      <w:proofErr w:type="spellEnd"/>
+      <w:r>
+        <w:rPr>
+          <w:rFonts w:cstheme="minorHAnsi"/>
+          <w:sz w:val="28"/>
+          <w:szCs w:val="28"/>
+        </w:rPr>
+        <w:t xml:space="preserve">[0] + </w:t>
+      </w:r>
+      <w:proofErr w:type="spellStart"/>
+      <w:r>
+        <w:rPr>
+          <w:rFonts w:cstheme="minorHAnsi"/>
+          <w:sz w:val="28"/>
+          <w:szCs w:val="28"/>
+        </w:rPr>
+        <w:t>arr</w:t>
+      </w:r>
+      <w:proofErr w:type="spellEnd"/>
+      <w:r>
+        <w:rPr>
+          <w:rFonts w:cstheme="minorHAnsi"/>
+          <w:sz w:val="28"/>
+          <w:szCs w:val="28"/>
+        </w:rPr>
+        <w:t xml:space="preserve">[1] + </w:t>
+      </w:r>
+      <w:proofErr w:type="spellStart"/>
+      <w:r>
+        <w:rPr>
+          <w:rFonts w:cstheme="minorHAnsi"/>
+          <w:sz w:val="28"/>
+          <w:szCs w:val="28"/>
+        </w:rPr>
+        <w:t>arr</w:t>
+      </w:r>
+      <w:proofErr w:type="spellEnd"/>
+      <w:r>
+        <w:rPr>
+          <w:rFonts w:cstheme="minorHAnsi"/>
+          <w:sz w:val="28"/>
+          <w:szCs w:val="28"/>
+        </w:rPr>
+        <w:t xml:space="preserve">[2] + … + </w:t>
+      </w:r>
+      <w:proofErr w:type="spellStart"/>
+      <w:r>
+        <w:rPr>
+          <w:rFonts w:cstheme="minorHAnsi"/>
+          <w:sz w:val="28"/>
+          <w:szCs w:val="28"/>
+        </w:rPr>
+        <w:t>arr</w:t>
+      </w:r>
+      <w:proofErr w:type="spellEnd"/>
+      <w:r>
+        <w:rPr>
+          <w:rFonts w:cstheme="minorHAnsi"/>
+          <w:sz w:val="28"/>
+          <w:szCs w:val="28"/>
+        </w:rPr>
+        <w:t>[</w:t>
+      </w:r>
+      <w:proofErr w:type="spellStart"/>
+      <w:r>
+        <w:rPr>
+          <w:rFonts w:cstheme="minorHAnsi"/>
+          <w:sz w:val="28"/>
+          <w:szCs w:val="28"/>
+        </w:rPr>
+        <w:t>i</w:t>
+      </w:r>
+      <w:proofErr w:type="spellEnd"/>
+      <w:r>
+        <w:rPr>
+          <w:rFonts w:cstheme="minorHAnsi"/>
+          <w:sz w:val="28"/>
+          <w:szCs w:val="28"/>
+        </w:rPr>
+        <w:t>];</w:t>
+      </w:r>
+    </w:p>
+    <w:p>
+      <w:pPr>
+        <w:pBdr>
+          <w:bottom w:val="single" w:sz="6" w:space="1" w:color="auto"/>
+        </w:pBdr>
+        <w:rPr>
+          <w:rFonts w:cstheme="minorHAnsi"/>
+          <w:sz w:val="28"/>
+          <w:szCs w:val="28"/>
+        </w:rPr>
+      </w:pPr>
+      <w:r>
+        <w:rPr>
+          <w:rFonts w:cstheme="minorHAnsi"/>
+          <w:sz w:val="28"/>
+          <w:szCs w:val="28"/>
+        </w:rPr>
+        <w:t xml:space="preserve">for all 0 &lt;= </w:t>
+      </w:r>
+      <w:proofErr w:type="spellStart"/>
+      <w:r>
+        <w:rPr>
+          <w:rFonts w:cstheme="minorHAnsi"/>
+          <w:sz w:val="28"/>
+          <w:szCs w:val="28"/>
+        </w:rPr>
+        <w:t>i</w:t>
+      </w:r>
+      <w:proofErr w:type="spellEnd"/>
+      <w:r>
+        <w:rPr>
+          <w:rFonts w:cstheme="minorHAnsi"/>
+          <w:sz w:val="28"/>
+          <w:szCs w:val="28"/>
+        </w:rPr>
+        <w:t xml:space="preserve"> &lt;= N.</w:t>
+      </w:r>
+    </w:p>
+    <w:p>
+      <w:pPr>
+        <w:rPr>
+          <w:rFonts w:cstheme="minorHAnsi"/>
+          <w:sz w:val="28"/>
+          <w:szCs w:val="28"/>
+        </w:rPr>
+      </w:pPr>
+    </w:p>
+    <w:p>
+      <w:pPr>
+        <w:rPr>
+          <w:rFonts w:cstheme="minorHAnsi"/>
+          <w:sz w:val="28"/>
+          <w:szCs w:val="28"/>
+        </w:rPr>
+      </w:pPr>
+    </w:p>
+    <w:p>
+      <w:pPr>
+        <w:rPr>
+          <w:rFonts w:cstheme="minorHAnsi"/>
+          <w:b/>
+          <w:bCs/>
+          <w:sz w:val="32"/>
+          <w:szCs w:val="32"/>
+          <w:u w:val="single"/>
+        </w:rPr>
+      </w:pPr>
+      <w:r>
+        <w:rPr>
+          <w:rFonts w:cstheme="minorHAnsi"/>
+          <w:b/>
+          <w:bCs/>
+          <w:sz w:val="32"/>
+          <w:szCs w:val="32"/>
+          <w:u w:val="single"/>
+        </w:rPr>
+        <w:t>Maximum Continuous Subarray Sum Problem</w:t>
+      </w:r>
+      <w:r>
+        <w:rPr>
+          <w:rFonts w:cstheme="minorHAnsi"/>
+          <w:b/>
+          <w:bCs/>
+          <w:sz w:val="32"/>
+          <w:szCs w:val="32"/>
+          <w:u w:val="single"/>
+        </w:rPr>
+        <w:t>:</w:t>
+      </w:r>
+    </w:p>
+    <w:p>
+      <w:pPr>
+        <w:rPr>
+          <w:rFonts w:cstheme="minorHAnsi"/>
+          <w:sz w:val="28"/>
+          <w:szCs w:val="28"/>
+        </w:rPr>
+      </w:pPr>
+      <w:r>
+        <w:rPr>
+          <w:rFonts w:cstheme="minorHAnsi"/>
+          <w:sz w:val="28"/>
+          <w:szCs w:val="28"/>
+        </w:rPr>
+        <w:t>To find the max. sum of continuous subarray of a given array:</w:t>
+      </w:r>
+    </w:p>
+    <w:p>
+      <w:pPr>
+        <w:rPr>
+          <w:rFonts w:cstheme="minorHAnsi"/>
+          <w:sz w:val="28"/>
+          <w:szCs w:val="28"/>
+        </w:rPr>
+      </w:pPr>
+      <w:hyperlink r:id="rId5" w:history="1">
+        <w:r>
+          <w:rPr>
+            <w:rStyle w:val="Hyperlink"/>
+            <w:rFonts w:cstheme="minorHAnsi"/>
+            <w:sz w:val="28"/>
+            <w:szCs w:val="28"/>
+          </w:rPr>
+          <w:t>https://practice.geeksforgeeks.o</w:t>
+        </w:r>
+        <w:r>
+          <w:rPr>
+            <w:rStyle w:val="Hyperlink"/>
+            <w:rFonts w:cstheme="minorHAnsi"/>
+            <w:sz w:val="28"/>
+            <w:szCs w:val="28"/>
+          </w:rPr>
+          <w:t>r</w:t>
+        </w:r>
+        <w:r>
+          <w:rPr>
+            <w:rStyle w:val="Hyperlink"/>
+            <w:rFonts w:cstheme="minorHAnsi"/>
+            <w:sz w:val="28"/>
+            <w:szCs w:val="28"/>
+          </w:rPr>
+          <w:t>g/problems/kadanes-algorithm-1587115620/0/?track=dsa-workshop-1-arrays&amp;batchId=308</w:t>
+        </w:r>
+      </w:hyperlink>
+    </w:p>
+    <w:p>
+      <w:pPr>
+        <w:rPr>
+          <w:rFonts w:cstheme="minorHAnsi"/>
+          <w:sz w:val="28"/>
+          <w:szCs w:val="28"/>
+        </w:rPr>
+      </w:pPr>
+    </w:p>
+    <w:p>
+      <w:pPr>
+        <w:rPr>
+          <w:rFonts w:cstheme="minorHAnsi"/>
+          <w:sz w:val="28"/>
+          <w:szCs w:val="28"/>
+        </w:rPr>
+      </w:pPr>
+      <w:r>
+        <w:rPr>
+          <w:rFonts w:cstheme="minorHAnsi"/>
+          <w:sz w:val="28"/>
+          <w:szCs w:val="28"/>
+        </w:rPr>
+        <w:t xml:space="preserve">Sol: </w:t>
+      </w:r>
+      <w:proofErr w:type="spellStart"/>
+      <w:r>
+        <w:rPr>
+          <w:rFonts w:cstheme="minorHAnsi"/>
+          <w:sz w:val="28"/>
+          <w:szCs w:val="28"/>
+        </w:rPr>
+        <w:t>Kadane’s</w:t>
+      </w:r>
+      <w:proofErr w:type="spellEnd"/>
+      <w:r>
+        <w:rPr>
+          <w:rFonts w:cstheme="minorHAnsi"/>
+          <w:sz w:val="28"/>
+          <w:szCs w:val="28"/>
+        </w:rPr>
+        <w:t xml:space="preserve"> Algo: O(n)     </w:t>
+      </w:r>
+    </w:p>
+    <w:p>
+      <w:pPr>
+        <w:rPr>
+          <w:rFonts w:cstheme="minorHAnsi"/>
+          <w:sz w:val="28"/>
+          <w:szCs w:val="28"/>
+        </w:rPr>
+      </w:pPr>
+      <w:r>
+        <w:rPr>
+          <w:rFonts w:cstheme="minorHAnsi"/>
+          <w:sz w:val="28"/>
+          <w:szCs w:val="28"/>
+        </w:rPr>
+        <w:t xml:space="preserve">Amazing algorithm, we need to maintain </w:t>
+      </w:r>
+      <w:proofErr w:type="spellStart"/>
+      <w:r>
+        <w:rPr>
+          <w:rFonts w:cstheme="minorHAnsi"/>
+          <w:sz w:val="28"/>
+          <w:szCs w:val="28"/>
+        </w:rPr>
+        <w:t>max_sum</w:t>
+      </w:r>
+      <w:proofErr w:type="spellEnd"/>
+      <w:r>
+        <w:rPr>
+          <w:rFonts w:cstheme="minorHAnsi"/>
+          <w:sz w:val="28"/>
+          <w:szCs w:val="28"/>
+        </w:rPr>
+        <w:t xml:space="preserve"> and </w:t>
+      </w:r>
+      <w:proofErr w:type="spellStart"/>
+      <w:r>
+        <w:rPr>
+          <w:rFonts w:cstheme="minorHAnsi"/>
+          <w:sz w:val="28"/>
+          <w:szCs w:val="28"/>
+        </w:rPr>
+        <w:t>current_sum</w:t>
+      </w:r>
+      <w:proofErr w:type="spellEnd"/>
+      <w:r>
+        <w:rPr>
+          <w:rFonts w:cstheme="minorHAnsi"/>
+          <w:sz w:val="28"/>
+          <w:szCs w:val="28"/>
+        </w:rPr>
+        <w:t xml:space="preserve">, </w:t>
+      </w:r>
+    </w:p>
+    <w:p>
+      <w:pPr>
+        <w:pStyle w:val="ListParagraph"/>
+        <w:numPr>
+          <w:ilvl w:val="0"/>
+          <w:numId w:val="1"/>
+        </w:numPr>
+        <w:rPr>
+          <w:rFonts w:cstheme="minorHAnsi"/>
+          <w:sz w:val="28"/>
+          <w:szCs w:val="28"/>
+        </w:rPr>
+      </w:pPr>
+      <w:r>
+        <w:rPr>
+          <w:rFonts w:cstheme="minorHAnsi"/>
+          <w:sz w:val="28"/>
+          <w:szCs w:val="28"/>
+        </w:rPr>
+        <w:t xml:space="preserve"> Whenever </w:t>
+      </w:r>
+      <w:proofErr w:type="spellStart"/>
+      <w:r>
+        <w:rPr>
+          <w:rFonts w:cstheme="minorHAnsi"/>
+          <w:sz w:val="28"/>
+          <w:szCs w:val="28"/>
+        </w:rPr>
+        <w:t>current_sum</w:t>
+      </w:r>
+      <w:proofErr w:type="spellEnd"/>
+      <w:r>
+        <w:rPr>
+          <w:rFonts w:cstheme="minorHAnsi"/>
+          <w:sz w:val="28"/>
+          <w:szCs w:val="28"/>
+        </w:rPr>
+        <w:t xml:space="preserve"> &lt; 0,</w:t>
+      </w:r>
+    </w:p>
+    <w:p>
+      <w:pPr>
+        <w:ind w:left="1080"/>
+        <w:rPr>
+          <w:rFonts w:cstheme="minorHAnsi"/>
+          <w:sz w:val="28"/>
+          <w:szCs w:val="28"/>
+        </w:rPr>
+      </w:pPr>
+      <w:r>
+        <w:rPr>
+          <w:rFonts w:cstheme="minorHAnsi"/>
+          <w:sz w:val="28"/>
+          <w:szCs w:val="28"/>
+        </w:rPr>
+        <w:t xml:space="preserve"> </w:t>
+      </w:r>
+      <w:proofErr w:type="spellStart"/>
+      <w:r>
+        <w:rPr>
+          <w:rFonts w:cstheme="minorHAnsi"/>
+          <w:sz w:val="28"/>
+          <w:szCs w:val="28"/>
+        </w:rPr>
+        <w:t>current_sum</w:t>
+      </w:r>
+      <w:proofErr w:type="spellEnd"/>
+      <w:r>
+        <w:rPr>
+          <w:rFonts w:cstheme="minorHAnsi"/>
+          <w:sz w:val="28"/>
+          <w:szCs w:val="28"/>
+        </w:rPr>
+        <w:t xml:space="preserve"> </w:t>
+      </w:r>
+      <w:r>
+        <w:rPr>
+          <w:rFonts w:cstheme="minorHAnsi"/>
+          <w:sz w:val="28"/>
+          <w:szCs w:val="28"/>
+        </w:rPr>
+        <w:t>=</w:t>
+      </w:r>
+      <w:r>
+        <w:rPr>
+          <w:rFonts w:cstheme="minorHAnsi"/>
+          <w:sz w:val="28"/>
+          <w:szCs w:val="28"/>
+        </w:rPr>
+        <w:t xml:space="preserve"> 0</w:t>
+      </w:r>
+    </w:p>
+    <w:p>
+      <w:pPr>
+        <w:pStyle w:val="ListParagraph"/>
+        <w:rPr>
+          <w:rFonts w:cstheme="minorHAnsi"/>
+          <w:sz w:val="28"/>
+          <w:szCs w:val="28"/>
+        </w:rPr>
+      </w:pPr>
+      <w:r>
+        <w:rPr>
+          <w:rFonts w:cstheme="minorHAnsi"/>
+          <w:sz w:val="28"/>
+          <w:szCs w:val="28"/>
+        </w:rPr>
+        <w:t>Mean we will discard the previous elements sum.</w:t>
+      </w:r>
+    </w:p>
+    <w:p>
+      <w:pPr>
+        <w:pStyle w:val="ListParagraph"/>
+        <w:numPr>
+          <w:ilvl w:val="0"/>
+          <w:numId w:val="1"/>
+        </w:numPr>
+        <w:rPr>
+          <w:rFonts w:cstheme="minorHAnsi"/>
+          <w:sz w:val="28"/>
+          <w:szCs w:val="28"/>
+        </w:rPr>
+      </w:pPr>
+      <w:r>
+        <w:rPr>
+          <w:rFonts w:cstheme="minorHAnsi"/>
+          <w:sz w:val="28"/>
+          <w:szCs w:val="28"/>
+        </w:rPr>
+        <w:t xml:space="preserve">Whenever </w:t>
+      </w:r>
+      <w:proofErr w:type="spellStart"/>
+      <w:r>
+        <w:rPr>
+          <w:rFonts w:cstheme="minorHAnsi"/>
+          <w:sz w:val="28"/>
+          <w:szCs w:val="28"/>
+        </w:rPr>
+        <w:t>current_sum</w:t>
+      </w:r>
+      <w:proofErr w:type="spellEnd"/>
+      <w:r>
+        <w:rPr>
+          <w:rFonts w:cstheme="minorHAnsi"/>
+          <w:sz w:val="28"/>
+          <w:szCs w:val="28"/>
+        </w:rPr>
+        <w:t xml:space="preserve"> &gt; </w:t>
+      </w:r>
+      <w:proofErr w:type="spellStart"/>
+      <w:r>
+        <w:rPr>
+          <w:rFonts w:cstheme="minorHAnsi"/>
+          <w:sz w:val="28"/>
+          <w:szCs w:val="28"/>
+        </w:rPr>
+        <w:t>max_sum</w:t>
+      </w:r>
+      <w:proofErr w:type="spellEnd"/>
+      <w:r>
+        <w:rPr>
+          <w:rFonts w:cstheme="minorHAnsi"/>
+          <w:sz w:val="28"/>
+          <w:szCs w:val="28"/>
+        </w:rPr>
+        <w:t xml:space="preserve"> , </w:t>
+      </w:r>
+    </w:p>
+    <w:p>
+      <w:pPr>
+        <w:ind w:left="1080"/>
+        <w:rPr>
+          <w:rFonts w:cstheme="minorHAnsi"/>
+          <w:sz w:val="28"/>
+          <w:szCs w:val="28"/>
+        </w:rPr>
+      </w:pPr>
+      <w:proofErr w:type="spellStart"/>
+      <w:r>
+        <w:rPr>
+          <w:rFonts w:cstheme="minorHAnsi"/>
+          <w:sz w:val="28"/>
+          <w:szCs w:val="28"/>
+        </w:rPr>
+        <w:t>max_sum</w:t>
+      </w:r>
+      <w:proofErr w:type="spellEnd"/>
+      <w:r>
+        <w:rPr>
+          <w:rFonts w:cstheme="minorHAnsi"/>
+          <w:sz w:val="28"/>
+          <w:szCs w:val="28"/>
+        </w:rPr>
+        <w:t xml:space="preserve"> &lt;- </w:t>
+      </w:r>
+      <w:proofErr w:type="spellStart"/>
+      <w:r>
+        <w:rPr>
+          <w:rFonts w:cstheme="minorHAnsi"/>
+          <w:sz w:val="28"/>
+          <w:szCs w:val="28"/>
+        </w:rPr>
+        <w:t>current_sum</w:t>
+      </w:r>
+      <w:proofErr w:type="spellEnd"/>
+      <w:r>
+        <w:rPr>
+          <w:rFonts w:cstheme="minorHAnsi"/>
+          <w:sz w:val="28"/>
+          <w:szCs w:val="28"/>
+        </w:rPr>
+        <w:t>.</w:t>
+      </w:r>
+    </w:p>
+    <w:p>
+      <w:pPr>
+        <w:rPr>
+          <w:rFonts w:cstheme="minorHAnsi"/>
+          <w:sz w:val="28"/>
+          <w:szCs w:val="28"/>
+        </w:rPr>
+      </w:pPr>
+    </w:p>
+    <w:p>
+      <w:pPr>
+        <w:pStyle w:val="ListParagraph"/>
+        <w:rPr>
+          <w:rFonts w:cstheme="minorHAnsi"/>
+          <w:sz w:val="28"/>
+          <w:szCs w:val="28"/>
+        </w:rPr>
+      </w:pPr>
+    </w:p>
+    <w:p>
+      <w:pPr>
+        <w:pStyle w:val="ListParagraph"/>
+        <w:rPr>
+          <w:rFonts w:cstheme="minorHAnsi"/>
+          <w:sz w:val="28"/>
+          <w:szCs w:val="28"/>
+        </w:rPr>
+      </w:pPr>
+    </w:p>
+    <w:p>
+      <w:pPr>
+        <w:rPr>
+          <w:rFonts w:cstheme="minorHAnsi"/>
+          <w:sz w:val="28"/>
+          <w:szCs w:val="28"/>
+        </w:rPr>
+      </w:pPr>
+    </w:p>
+    <w:p>
+      <w:pPr>
+        <w:rPr>
+          <w:rFonts w:cstheme="minorHAnsi"/>
+          <w:sz w:val="28"/>
+          <w:szCs w:val="28"/>
+        </w:rPr>
+      </w:pPr>
+    </w:p>
+    <w:p>
+      <w:pPr>
+        <w:rPr>
+          <w:rFonts w:ascii="Arial" w:hAnsi="Arial" w:cs="Arial"/>
+          <w:shd w:val="clear" w:color="auto" w:fill="FFFFFF"/>
+        </w:rPr>
+      </w:pPr>
+    </w:p>
+    <w:p>
+      <w:pPr>
+        <w:rPr>
+          <w:rFonts w:cstheme="minorHAnsi"/>
+          <w:b/>
+          <w:bCs/>
           <w:sz w:val="28"/>
           <w:szCs w:val="28"/>
         </w:rPr>
@@ -2093,6 +2837,103 @@
     </w:sectPr>
   </w:body>
 </w:document>
+</file>
+
+<file path=word/numbering.xml><?xml version="1.0" encoding="utf-8"?>
+<w:numbering xmlns:wpc="http://schemas.microsoft.com/office/word/2010/wordprocessingCanvas" xmlns:cx="http://schemas.microsoft.com/office/drawing/2014/chartex" xmlns:cx1="http://schemas.microsoft.com/office/drawing/2015/9/8/chartex" xmlns:cx2="http://schemas.microsoft.com/office/drawing/2015/10/21/chartex" xmlns:cx3="http://schemas.microsoft.com/office/drawing/2016/5/9/chartex" xmlns:cx4="http://schemas.microsoft.com/office/drawing/2016/5/10/chartex" xmlns:cx5="http://schemas.microsoft.com/office/drawing/2016/5/11/chartex" xmlns:cx6="http://schemas.microsoft.com/office/drawing/2016/5/12/chartex" xmlns:cx7="http://schemas.microsoft.com/office/drawing/2016/5/13/chartex" xmlns:cx8="http://schemas.microsoft.com/office/drawing/2016/5/14/chartex" xmlns:mc="http://schemas.openxmlformats.org/markup-compatibility/2006" xmlns:aink="http://schemas.microsoft.com/office/drawing/2016/ink" xmlns:am3d="http://schemas.microsoft.com/office/drawing/2017/model3d" xmlns:o="urn:schemas-microsoft-com:office:office" xmlns:r="http://schemas.openxmlformats.org/officeDocument/2006/relationships" xmlns:m="http://schemas.openxmlformats.org/officeDocument/2006/math" xmlns:v="urn:schemas-microsoft-com:vml" xmlns:wp14="http://schemas.microsoft.com/office/word/2010/wordprocessingDrawing" xmlns:wp="http://schemas.openxmlformats.org/drawingml/2006/wordprocessingDrawing" xmlns:w10="urn:schemas-microsoft-com:office:word" xmlns:w="http://schemas.openxmlformats.org/wordprocessingml/2006/main" xmlns:w14="http://schemas.microsoft.com/office/word/2010/wordml" xmlns:w15="http://schemas.microsoft.com/office/word/2012/wordml" xmlns:w16cex="http://schemas.microsoft.com/office/word/2018/wordml/cex" xmlns:w16cid="http://schemas.microsoft.com/office/word/2016/wordml/cid" xmlns:w16="http://schemas.microsoft.com/office/word/2018/wordml" xmlns:w16sdtdh="http://schemas.microsoft.com/office/word/2020/wordml/sdtdatahash" xmlns:w16se="http://schemas.microsoft.com/office/word/2015/wordml/symex" xmlns:wpg="http://schemas.microsoft.com/office/word/2010/wordprocessingGroup" xmlns:wpi="http://schemas.microsoft.com/office/word/2010/wordprocessingInk" xmlns:wne="http://schemas.microsoft.com/office/word/2006/wordml" xmlns:wps="http://schemas.microsoft.com/office/word/2010/wordprocessingShape" mc:Ignorable="w14 w15 w16se w16cid w16 w16cex w16sdtdh wp14">
+  <w:abstractNum w:abstractNumId="0" w15:restartNumberingAfterBreak="0">
+    <w:nsid w:val="16BC53F3"/>
+    <w:multiLevelType w:val="hybridMultilevel"/>
+    <w:tmpl w:val="54546C44"/>
+    <w:lvl w:ilvl="0" w:tplc="4009000F">
+      <w:start w:val="1"/>
+      <w:numFmt w:val="decimal"/>
+      <w:lvlText w:val="%1."/>
+      <w:lvlJc w:val="left"/>
+      <w:pPr>
+        <w:ind w:left="720" w:hanging="360"/>
+      </w:pPr>
+      <w:rPr>
+        <w:rFonts w:hint="default"/>
+      </w:rPr>
+    </w:lvl>
+    <w:lvl w:ilvl="1" w:tplc="40090019">
+      <w:start w:val="1"/>
+      <w:numFmt w:val="lowerLetter"/>
+      <w:lvlText w:val="%2."/>
+      <w:lvlJc w:val="left"/>
+      <w:pPr>
+        <w:ind w:left="1440" w:hanging="360"/>
+      </w:pPr>
+    </w:lvl>
+    <w:lvl w:ilvl="2" w:tplc="4009001B" w:tentative="1">
+      <w:start w:val="1"/>
+      <w:numFmt w:val="lowerRoman"/>
+      <w:lvlText w:val="%3."/>
+      <w:lvlJc w:val="right"/>
+      <w:pPr>
+        <w:ind w:left="2160" w:hanging="180"/>
+      </w:pPr>
+    </w:lvl>
+    <w:lvl w:ilvl="3" w:tplc="4009000F" w:tentative="1">
+      <w:start w:val="1"/>
+      <w:numFmt w:val="decimal"/>
+      <w:lvlText w:val="%4."/>
+      <w:lvlJc w:val="left"/>
+      <w:pPr>
+        <w:ind w:left="2880" w:hanging="360"/>
+      </w:pPr>
+    </w:lvl>
+    <w:lvl w:ilvl="4" w:tplc="40090019" w:tentative="1">
+      <w:start w:val="1"/>
+      <w:numFmt w:val="lowerLetter"/>
+      <w:lvlText w:val="%5."/>
+      <w:lvlJc w:val="left"/>
+      <w:pPr>
+        <w:ind w:left="3600" w:hanging="360"/>
+      </w:pPr>
+    </w:lvl>
+    <w:lvl w:ilvl="5" w:tplc="4009001B" w:tentative="1">
+      <w:start w:val="1"/>
+      <w:numFmt w:val="lowerRoman"/>
+      <w:lvlText w:val="%6."/>
+      <w:lvlJc w:val="right"/>
+      <w:pPr>
+        <w:ind w:left="4320" w:hanging="180"/>
+      </w:pPr>
+    </w:lvl>
+    <w:lvl w:ilvl="6" w:tplc="4009000F" w:tentative="1">
+      <w:start w:val="1"/>
+      <w:numFmt w:val="decimal"/>
+      <w:lvlText w:val="%7."/>
+      <w:lvlJc w:val="left"/>
+      <w:pPr>
+        <w:ind w:left="5040" w:hanging="360"/>
+      </w:pPr>
+    </w:lvl>
+    <w:lvl w:ilvl="7" w:tplc="40090019" w:tentative="1">
+      <w:start w:val="1"/>
+      <w:numFmt w:val="lowerLetter"/>
+      <w:lvlText w:val="%8."/>
+      <w:lvlJc w:val="left"/>
+      <w:pPr>
+        <w:ind w:left="5760" w:hanging="360"/>
+      </w:pPr>
+    </w:lvl>
+    <w:lvl w:ilvl="8" w:tplc="4009001B" w:tentative="1">
+      <w:start w:val="1"/>
+      <w:numFmt w:val="lowerRoman"/>
+      <w:lvlText w:val="%9."/>
+      <w:lvlJc w:val="right"/>
+      <w:pPr>
+        <w:ind w:left="6480" w:hanging="180"/>
+      </w:pPr>
+    </w:lvl>
+  </w:abstractNum>
+  <w:num w:numId="1">
+    <w:abstractNumId w:val="0"/>
+  </w:num>
+</w:numbering>
 </file>
 
 <file path=word/styles.xml><?xml version="1.0" encoding="utf-8"?>
@@ -2584,6 +3425,63 @@
       <w:szCs w:val="20"/>
     </w:rPr>
   </w:style>
+  <w:style w:type="character" w:styleId="Strong">
+    <w:name w:val="Strong"/>
+    <w:basedOn w:val="DefaultParagraphFont"/>
+    <w:uiPriority w:val="22"/>
+    <w:qFormat/>
+    <w:rsid w:val="008B09CC"/>
+    <w:rPr>
+      <w:b/>
+      <w:bCs/>
+    </w:rPr>
+  </w:style>
+  <w:style w:type="character" w:styleId="Hyperlink">
+    <w:name w:val="Hyperlink"/>
+    <w:basedOn w:val="DefaultParagraphFont"/>
+    <w:uiPriority w:val="99"/>
+    <w:unhideWhenUsed/>
+    <w:rsid w:val="007D12AD"/>
+    <w:rPr>
+      <w:color w:val="0563C1" w:themeColor="hyperlink"/>
+      <w:u w:val="single"/>
+    </w:rPr>
+  </w:style>
+  <w:style w:type="character" w:styleId="UnresolvedMention">
+    <w:name w:val="Unresolved Mention"/>
+    <w:basedOn w:val="DefaultParagraphFont"/>
+    <w:uiPriority w:val="99"/>
+    <w:semiHidden/>
+    <w:unhideWhenUsed/>
+    <w:rsid w:val="007D12AD"/>
+    <w:rPr>
+      <w:color w:val="605E5C"/>
+      <w:shd w:val="clear" w:color="auto" w:fill="E1DFDD"/>
+    </w:rPr>
+  </w:style>
+  <w:style w:type="character" w:styleId="FollowedHyperlink">
+    <w:name w:val="FollowedHyperlink"/>
+    <w:basedOn w:val="DefaultParagraphFont"/>
+    <w:uiPriority w:val="99"/>
+    <w:semiHidden/>
+    <w:unhideWhenUsed/>
+    <w:rsid w:val="007D12AD"/>
+    <w:rPr>
+      <w:color w:val="954F72" w:themeColor="followedHyperlink"/>
+      <w:u w:val="single"/>
+    </w:rPr>
+  </w:style>
+  <w:style w:type="paragraph" w:styleId="ListParagraph">
+    <w:name w:val="List Paragraph"/>
+    <w:basedOn w:val="Normal"/>
+    <w:uiPriority w:val="34"/>
+    <w:qFormat/>
+    <w:rsid w:val="007D12AD"/>
+    <w:pPr>
+      <w:ind w:left="720"/>
+      <w:contextualSpacing/>
+    </w:pPr>
+  </w:style>
 </w:styles>
 </file>
 

</xml_diff>